<commit_message>
Funcional até adicional os playoffs da SPFL
Signed-off-by: Gustavo da Costa <gustavocosta.nh@gmail.com>
</commit_message>
<xml_diff>
--- a/escolha spfl.docx
+++ b/escolha spfl.docx
@@ -144,13 +144,13 @@
           <w:numId w:val="1"/>
         </w:numPr>
         <w:rPr>
-          <w:highlight w:val="yellow"/>
-          <w:lang w:val="pt-BR"/>
-        </w:rPr>
-      </w:pPr>
-      <w:r>
-        <w:rPr>
-          <w:highlight w:val="yellow"/>
+          <w:highlight w:val="green"/>
+          <w:lang w:val="pt-BR"/>
+        </w:rPr>
+      </w:pPr>
+      <w:r>
+        <w:rPr>
+          <w:highlight w:val="green"/>
           <w:lang w:val="pt-BR"/>
         </w:rPr>
         <w:t>Critério de 3 pontos pro terceiro lugar, só a partir da rodada 22 (não inclusa).</w:t>
@@ -164,32 +164,16 @@
           <w:numId w:val="1"/>
         </w:numPr>
         <w:rPr>
-          <w:highlight w:val="yellow"/>
-          <w:lang w:val="pt-BR"/>
-        </w:rPr>
-      </w:pPr>
-      <w:r>
-        <w:rPr>
-          <w:highlight w:val="yellow"/>
-          <w:lang w:val="pt-BR"/>
-        </w:rPr>
-        <w:t xml:space="preserve">Na rodada 38 considerar </w:t>
-      </w:r>
-      <w:proofErr w:type="spellStart"/>
-      <w:r>
-        <w:rPr>
-          <w:highlight w:val="yellow"/>
-          <w:lang w:val="pt-BR"/>
-        </w:rPr>
-        <w:t>tbm</w:t>
-      </w:r>
-      <w:proofErr w:type="spellEnd"/>
-      <w:r>
-        <w:rPr>
-          <w:highlight w:val="yellow"/>
-          <w:lang w:val="pt-BR"/>
-        </w:rPr>
-        <w:t xml:space="preserve"> o critério do saldo de 7 gols.</w:t>
+          <w:highlight w:val="green"/>
+          <w:lang w:val="pt-BR"/>
+        </w:rPr>
+      </w:pPr>
+      <w:r>
+        <w:rPr>
+          <w:highlight w:val="green"/>
+          <w:lang w:val="pt-BR"/>
+        </w:rPr>
+        <w:t>Na rodada 38 considerar tbm o critério do saldo de 7 gols.</w:t>
       </w:r>
     </w:p>
     <w:p>
@@ -439,7 +423,21 @@
           <w:highlight w:val="yellow"/>
           <w:lang w:val="pt-BR"/>
         </w:rPr>
-        <w:t>18) Jogo do oitavo colocado.</w:t>
+        <w:t xml:space="preserve">18) Jogo do </w:t>
+      </w:r>
+      <w:r>
+        <w:rPr>
+          <w:highlight w:val="yellow"/>
+          <w:lang w:val="pt-BR"/>
+        </w:rPr>
+        <w:t>sétimo</w:t>
+      </w:r>
+      <w:r>
+        <w:rPr>
+          <w:highlight w:val="yellow"/>
+          <w:lang w:val="pt-BR"/>
+        </w:rPr>
+        <w:t xml:space="preserve"> colocado.</w:t>
       </w:r>
     </w:p>
     <w:sectPr>

</xml_diff>

<commit_message>
tentei funcao, vou testar hipotese
Signed-off-by: Gustavo da Costa <gustavocosta.nh@gmail.com>
</commit_message>
<xml_diff>
--- a/escolha spfl.docx
+++ b/escolha spfl.docx
@@ -173,29 +173,45 @@
           <w:highlight w:val="green"/>
           <w:lang w:val="pt-BR"/>
         </w:rPr>
-        <w:t>Na rodada 38 considerar tbm o critério do saldo de 7 gols.</w:t>
-      </w:r>
-    </w:p>
-    <w:p>
-      <w:pPr>
-        <w:ind w:left="360"/>
-        <w:rPr>
-          <w:highlight w:val="yellow"/>
-          <w:lang w:val="pt-BR"/>
-        </w:rPr>
-      </w:pPr>
-    </w:p>
-    <w:p>
-      <w:pPr>
-        <w:ind w:left="360"/>
-        <w:rPr>
-          <w:highlight w:val="yellow"/>
-          <w:lang w:val="pt-BR"/>
-        </w:rPr>
-      </w:pPr>
-      <w:r>
-        <w:rPr>
-          <w:highlight w:val="yellow"/>
+        <w:t xml:space="preserve">Na rodada 38 considerar </w:t>
+      </w:r>
+      <w:proofErr w:type="spellStart"/>
+      <w:r>
+        <w:rPr>
+          <w:highlight w:val="green"/>
+          <w:lang w:val="pt-BR"/>
+        </w:rPr>
+        <w:t>tbm</w:t>
+      </w:r>
+      <w:proofErr w:type="spellEnd"/>
+      <w:r>
+        <w:rPr>
+          <w:highlight w:val="green"/>
+          <w:lang w:val="pt-BR"/>
+        </w:rPr>
+        <w:t xml:space="preserve"> o critério do saldo de 7 gols.</w:t>
+      </w:r>
+    </w:p>
+    <w:p>
+      <w:pPr>
+        <w:ind w:left="360"/>
+        <w:rPr>
+          <w:highlight w:val="yellow"/>
+          <w:lang w:val="pt-BR"/>
+        </w:rPr>
+      </w:pPr>
+    </w:p>
+    <w:p>
+      <w:pPr>
+        <w:ind w:left="360"/>
+        <w:rPr>
+          <w:highlight w:val="green"/>
+          <w:lang w:val="pt-BR"/>
+        </w:rPr>
+      </w:pPr>
+      <w:r>
+        <w:rPr>
+          <w:highlight w:val="green"/>
           <w:lang w:val="pt-BR"/>
         </w:rPr>
         <w:t>9)Jogo pelo Z1, considerar 3 pontos na 36, 37 e 38 (nessa última considerar o saldo de gols de 7);</w:t>
@@ -214,13 +230,13 @@
       <w:pPr>
         <w:ind w:left="360"/>
         <w:rPr>
-          <w:highlight w:val="yellow"/>
-          <w:lang w:val="pt-BR"/>
-        </w:rPr>
-      </w:pPr>
-      <w:r>
-        <w:rPr>
-          <w:highlight w:val="yellow"/>
+          <w:highlight w:val="green"/>
+          <w:lang w:val="pt-BR"/>
+        </w:rPr>
+      </w:pPr>
+      <w:r>
+        <w:rPr>
+          <w:highlight w:val="green"/>
           <w:lang w:val="pt-BR"/>
         </w:rPr>
         <w:t>10)Jogo do playoff, não sei ainda onde localizar esse jogo no site;</w:t>
@@ -438,6 +454,220 @@
           <w:lang w:val="pt-BR"/>
         </w:rPr>
         <w:t xml:space="preserve"> colocado.</w:t>
+      </w:r>
+    </w:p>
+    <w:p>
+      <w:pPr>
+        <w:ind w:left="360"/>
+        <w:rPr>
+          <w:highlight w:val="yellow"/>
+          <w:lang w:val="pt-BR"/>
+        </w:rPr>
+      </w:pPr>
+    </w:p>
+    <w:p>
+      <w:pPr>
+        <w:ind w:left="360"/>
+        <w:rPr>
+          <w:highlight w:val="yellow"/>
+          <w:lang w:val="pt-BR"/>
+        </w:rPr>
+      </w:pPr>
+    </w:p>
+    <w:p>
+      <w:pPr>
+        <w:ind w:left="360"/>
+        <w:rPr>
+          <w:highlight w:val="yellow"/>
+          <w:lang w:val="pt-BR"/>
+        </w:rPr>
+      </w:pPr>
+    </w:p>
+    <w:p>
+      <w:pPr>
+        <w:ind w:left="360"/>
+        <w:rPr>
+          <w:highlight w:val="yellow"/>
+          <w:lang w:val="pt-BR"/>
+        </w:rPr>
+      </w:pPr>
+    </w:p>
+    <w:p>
+      <w:pPr>
+        <w:ind w:left="360"/>
+        <w:rPr>
+          <w:lang w:val="pt-BR"/>
+        </w:rPr>
+      </w:pPr>
+      <w:r>
+        <w:rPr>
+          <w:lang w:val="pt-BR"/>
+        </w:rPr>
+        <w:lastRenderedPageBreak/>
+        <w:t>Critérios de escolha da FA Cup (3ª e 4ª fases):</w:t>
+      </w:r>
+    </w:p>
+    <w:p>
+      <w:pPr>
+        <w:ind w:left="360"/>
+        <w:rPr>
+          <w:lang w:val="pt-BR"/>
+        </w:rPr>
+      </w:pPr>
+    </w:p>
+    <w:p>
+      <w:pPr>
+        <w:ind w:left="360"/>
+        <w:rPr>
+          <w:lang w:val="pt-BR"/>
+        </w:rPr>
+      </w:pPr>
+      <w:r>
+        <w:rPr>
+          <w:lang w:val="pt-BR"/>
+        </w:rPr>
+        <w:t>1) Derbies</w:t>
+      </w:r>
+    </w:p>
+    <w:p>
+      <w:pPr>
+        <w:ind w:left="360"/>
+        <w:rPr>
+          <w:lang w:val="pt-BR"/>
+        </w:rPr>
+      </w:pPr>
+      <w:r>
+        <w:rPr>
+          <w:lang w:val="pt-BR"/>
+        </w:rPr>
+        <w:t>2) Jogo 1 com a menor soma de divisões dos participantes (1ª valendo 1, 2ª valendo 2, 3ª valendo 3, 4ª valendo 4 e 5ª valendo 5). Em caso de empate, pegar primeiro o time melhor classificado na melhor liga.</w:t>
+      </w:r>
+    </w:p>
+    <w:p>
+      <w:pPr>
+        <w:ind w:left="360"/>
+        <w:rPr>
+          <w:lang w:val="pt-BR"/>
+        </w:rPr>
+      </w:pPr>
+      <w:r>
+        <w:rPr>
+          <w:lang w:val="pt-BR"/>
+        </w:rPr>
+        <w:t>3) Jogo 2 com a menor soma de divisões dos participantes</w:t>
+      </w:r>
+    </w:p>
+    <w:p>
+      <w:pPr>
+        <w:ind w:left="360"/>
+        <w:rPr>
+          <w:lang w:val="pt-BR"/>
+        </w:rPr>
+      </w:pPr>
+      <w:r>
+        <w:rPr>
+          <w:lang w:val="pt-BR"/>
+        </w:rPr>
+        <w:t>4) Jogo 3 com a menor soma de divisões dos participantes</w:t>
+      </w:r>
+    </w:p>
+    <w:p>
+      <w:pPr>
+        <w:ind w:left="360"/>
+        <w:rPr>
+          <w:lang w:val="pt-BR"/>
+        </w:rPr>
+      </w:pPr>
+      <w:r>
+        <w:rPr>
+          <w:lang w:val="pt-BR"/>
+        </w:rPr>
+        <w:t>5) Jogo 4 com a menor soma de divisões dos participantes</w:t>
+      </w:r>
+    </w:p>
+    <w:p>
+      <w:pPr>
+        <w:ind w:left="360"/>
+        <w:rPr>
+          <w:lang w:val="pt-BR"/>
+        </w:rPr>
+      </w:pPr>
+      <w:r>
+        <w:rPr>
+          <w:lang w:val="pt-BR"/>
+        </w:rPr>
+        <w:t>6) Jogo 5 com a menor soma de divisões dos participantes</w:t>
+      </w:r>
+    </w:p>
+    <w:p>
+      <w:pPr>
+        <w:ind w:left="360"/>
+        <w:rPr>
+          <w:lang w:val="pt-BR"/>
+        </w:rPr>
+      </w:pPr>
+      <w:r>
+        <w:rPr>
+          <w:lang w:val="pt-BR"/>
+        </w:rPr>
+        <w:t>7) Jogo 6 com a menor soma de divisões dos participantes</w:t>
+      </w:r>
+    </w:p>
+    <w:p>
+      <w:pPr>
+        <w:ind w:left="360"/>
+        <w:rPr>
+          <w:lang w:val="pt-BR"/>
+        </w:rPr>
+      </w:pPr>
+      <w:r>
+        <w:rPr>
+          <w:lang w:val="pt-BR"/>
+        </w:rPr>
+        <w:t>8) Jogo 7 com a menor soma de divisões dos participantes</w:t>
+      </w:r>
+    </w:p>
+    <w:p>
+      <w:pPr>
+        <w:ind w:left="360"/>
+        <w:rPr>
+          <w:lang w:val="pt-BR"/>
+        </w:rPr>
+      </w:pPr>
+      <w:r>
+        <w:rPr>
+          <w:lang w:val="pt-BR"/>
+        </w:rPr>
+        <w:t>9) Jogo 8 com a menor soma de divisões dos participantes</w:t>
+      </w:r>
+    </w:p>
+    <w:p>
+      <w:pPr>
+        <w:ind w:left="360"/>
+        <w:rPr>
+          <w:lang w:val="pt-BR"/>
+        </w:rPr>
+      </w:pPr>
+      <w:r>
+        <w:rPr>
+          <w:lang w:val="pt-BR"/>
+        </w:rPr>
+        <w:t>10) Jogo 9 com a menor soma de divisões dos participantes</w:t>
+      </w:r>
+    </w:p>
+    <w:p>
+      <w:pPr>
+        <w:ind w:left="360"/>
+        <w:rPr>
+          <w:highlight w:val="yellow"/>
+          <w:lang w:val="pt-BR"/>
+        </w:rPr>
+      </w:pPr>
+      <w:r>
+        <w:rPr>
+          <w:lang w:val="pt-BR"/>
+        </w:rPr>
+        <w:t>11) Jogo 10 com a menor soma de divisões dos participantes</w:t>
       </w:r>
     </w:p>
     <w:sectPr>

</xml_diff>